<commit_message>
added cryptography card to tag esp file
</commit_message>
<xml_diff>
--- a/docs/Tirocinio.docx
+++ b/docs/Tirocinio.docx
@@ -244,7 +244,7 @@
           </mc:Choice>
           <mc:Fallback>
             <w:pict>
-              <v:shapetype w14:anchorId="2686E380" id="_x0000_t75" coordsize="21600,21600" o:spt="75" o:preferrelative="t" path="m@4@5l@4@11@9@11@9@5xe" filled="f" stroked="f">
+              <v:shapetype w14:anchorId="422D7FBC" id="_x0000_t75" coordsize="21600,21600" o:spt="75" o:preferrelative="t" path="m@4@5l@4@11@9@11@9@5xe" filled="f" stroked="f">
                 <v:stroke joinstyle="miter"/>
                 <v:formulas>
                   <v:f eqn="if lineDrawn pixelLineWidth 0"/>
@@ -314,7 +314,7 @@
           </mc:Choice>
           <mc:Fallback>
             <w:pict>
-              <v:shape w14:anchorId="08D101C7" id="Input penna 3" o:spid="_x0000_s1026" type="#_x0000_t75" style="position:absolute;margin-left:179.05pt;margin-top:180.2pt;width:56.9pt;height:17.05pt;z-index:251658240;visibility:visible;mso-wrap-style:square;mso-wrap-distance-left:9pt;mso-wrap-distance-top:0;mso-wrap-distance-right:9pt;mso-wrap-distance-bottom:0;mso-position-horizontal:absolute;mso-position-horizontal-relative:text;mso-position-vertical:absolute;mso-position-vertical-relative:text" o:gfxdata="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">
+              <v:shape w14:anchorId="5EA96B50" id="Input penna 3" o:spid="_x0000_s1026" type="#_x0000_t75" style="position:absolute;margin-left:179.05pt;margin-top:180.2pt;width:56.9pt;height:17.05pt;z-index:251658240;visibility:visible;mso-wrap-style:square;mso-wrap-distance-left:9pt;mso-wrap-distance-top:0;mso-wrap-distance-right:9pt;mso-wrap-distance-bottom:0;mso-position-horizontal:absolute;mso-position-horizontal-relative:text;mso-position-vertical:absolute;mso-position-vertical-relative:text" o:gfxdata="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">
                 <v:imagedata r:id="rId8" o:title=""/>
                 <o:lock v:ext="edit" rotation="t" aspectratio="f"/>
               </v:shape>
@@ -365,7 +365,7 @@
           </mc:Choice>
           <mc:Fallback>
             <w:pict>
-              <v:shape w14:anchorId="5FB32493" id="Input penna 1" o:spid="_x0000_s1026" type="#_x0000_t75" style="position:absolute;margin-left:128pt;margin-top:124.1pt;width:61.05pt;height:18.2pt;z-index:251654144;visibility:visible;mso-wrap-style:square;mso-wrap-distance-left:9pt;mso-wrap-distance-top:0;mso-wrap-distance-right:9pt;mso-wrap-distance-bottom:0;mso-position-horizontal:absolute;mso-position-horizontal-relative:text;mso-position-vertical:absolute;mso-position-vertical-relative:text" o:gfxdata="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">
+              <v:shape w14:anchorId="118CFC23" id="Input penna 1" o:spid="_x0000_s1026" type="#_x0000_t75" style="position:absolute;margin-left:128pt;margin-top:124.1pt;width:61.05pt;height:18.2pt;z-index:251654144;visibility:visible;mso-wrap-style:square;mso-wrap-distance-left:9pt;mso-wrap-distance-top:0;mso-wrap-distance-right:9pt;mso-wrap-distance-bottom:0;mso-position-horizontal:absolute;mso-position-horizontal-relative:text;mso-position-vertical:absolute;mso-position-vertical-relative:text" o:gfxdata="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">
                 <v:imagedata r:id="rId10" o:title=""/>
                 <o:lock v:ext="edit" rotation="t" aspectratio="f"/>
               </v:shape>
@@ -416,7 +416,7 @@
           </mc:Choice>
           <mc:Fallback>
             <w:pict>
-              <v:shape w14:anchorId="408F4537" id="Input penna 1" o:spid="_x0000_s1026" type="#_x0000_t75" style="position:absolute;margin-left:404.75pt;margin-top:95.7pt;width:50pt;height:15.25pt;z-index:251656192;visibility:visible;mso-wrap-style:square;mso-wrap-distance-left:9pt;mso-wrap-distance-top:0;mso-wrap-distance-right:9pt;mso-wrap-distance-bottom:0;mso-position-horizontal:absolute;mso-position-horizontal-relative:text;mso-position-vertical:absolute;mso-position-vertical-relative:text" o:gfxdata="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">
+              <v:shape w14:anchorId="19FDCDA2" id="Input penna 1" o:spid="_x0000_s1026" type="#_x0000_t75" style="position:absolute;margin-left:404.75pt;margin-top:95.7pt;width:50pt;height:15.25pt;z-index:251656192;visibility:visible;mso-wrap-style:square;mso-wrap-distance-left:9pt;mso-wrap-distance-top:0;mso-wrap-distance-right:9pt;mso-wrap-distance-bottom:0;mso-position-horizontal:absolute;mso-position-horizontal-relative:text;mso-position-vertical:absolute;mso-position-vertical-relative:text" o:gfxdata="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">
                 <v:imagedata r:id="rId12" o:title=""/>
                 <o:lock v:ext="edit" rotation="t" aspectratio="f"/>
               </v:shape>
@@ -589,7 +589,7 @@
           </mc:Choice>
           <mc:Fallback>
             <w:pict>
-              <v:shape w14:anchorId="3C819C31" id="Input penna 2" o:spid="_x0000_s1026" type="#_x0000_t75" style="position:absolute;margin-left:36.55pt;margin-top:123.9pt;width:34.1pt;height:17.05pt;z-index:251657216;visibility:visible;mso-wrap-style:square;mso-wrap-distance-left:9pt;mso-wrap-distance-top:0;mso-wrap-distance-right:9pt;mso-wrap-distance-bottom:0;mso-position-horizontal:absolute;mso-position-horizontal-relative:text;mso-position-vertical:absolute;mso-position-vertical-relative:text" o:gfxdata="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">
+              <v:shape w14:anchorId="04D8D0B9" id="Input penna 2" o:spid="_x0000_s1026" type="#_x0000_t75" style="position:absolute;margin-left:36.55pt;margin-top:123.9pt;width:34.1pt;height:17.05pt;z-index:251657216;visibility:visible;mso-wrap-style:square;mso-wrap-distance-left:9pt;mso-wrap-distance-top:0;mso-wrap-distance-right:9pt;mso-wrap-distance-bottom:0;mso-position-horizontal:absolute;mso-position-horizontal-relative:text;mso-position-vertical:absolute;mso-position-vertical-relative:text" o:gfxdata="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">
                 <v:imagedata r:id="rId15" o:title=""/>
                 <o:lock v:ext="edit" rotation="t" aspectratio="f"/>
               </v:shape>
@@ -3023,6 +3023,9 @@
     <w:p>
       <w:pPr>
         <w:pStyle w:val="Paragrafoelenco"/>
+        <w:rPr>
+          <w:lang w:val="en-US"/>
+        </w:rPr>
       </w:pPr>
     </w:p>
     <w:p>
@@ -3386,19 +3389,7 @@
           <w:lang w:val="en-US" w:eastAsia="it-IT"/>
           <w14:ligatures w14:val="none"/>
         </w:rPr>
-        <w:t>ACCESS</w:t>
-      </w:r>
-      <w:r>
-        <w:rPr>
-          <w:rFonts w:ascii="Consolas" w:eastAsia="Times New Roman" w:hAnsi="Consolas" w:cs="Times New Roman"/>
-          <w:color w:val="DAE3E3"/>
-          <w:kern w:val="0"/>
-          <w:sz w:val="21"/>
-          <w:szCs w:val="21"/>
-          <w:lang w:val="en-US" w:eastAsia="it-IT"/>
-          <w14:ligatures w14:val="none"/>
-        </w:rPr>
-        <w:t>Ssize</w:t>
+        <w:t>ACCESSSsize</w:t>
       </w:r>
       <w:proofErr w:type="spellEnd"/>
       <w:r>
@@ -3452,19 +3443,7 @@
           <w:lang w:val="en-US" w:eastAsia="it-IT"/>
           <w14:ligatures w14:val="none"/>
         </w:rPr>
-        <w:t>ACCESS</w:t>
-      </w:r>
-      <w:r>
-        <w:rPr>
-          <w:rFonts w:ascii="Consolas" w:eastAsia="Times New Roman" w:hAnsi="Consolas" w:cs="Times New Roman"/>
-          <w:color w:val="DAE3E3"/>
-          <w:kern w:val="0"/>
-          <w:sz w:val="21"/>
-          <w:szCs w:val="21"/>
-          <w:lang w:val="en-US" w:eastAsia="it-IT"/>
-          <w14:ligatures w14:val="none"/>
-        </w:rPr>
-        <w:t>buffer</w:t>
+        <w:t>ACCESSbuffer</w:t>
       </w:r>
       <w:proofErr w:type="spellEnd"/>
       <w:r>
@@ -3848,55 +3827,7 @@
           <w14:ligatures w14:val="none"/>
         </w:rPr>
         <w:tab/>
-        <w:t xml:space="preserve">- 0x2A deve essere (0x80 </w:t>
-      </w:r>
-      <w:r>
-        <w:rPr>
-          <w:rFonts w:ascii="Consolas" w:eastAsia="Times New Roman" w:hAnsi="Consolas" w:cs="Times New Roman"/>
-          <w:color w:val="DAE3E3"/>
-          <w:kern w:val="0"/>
-          <w:sz w:val="21"/>
-          <w:szCs w:val="21"/>
-          <w:lang w:eastAsia="it-IT"/>
-          <w14:ligatures w14:val="none"/>
-        </w:rPr>
-        <w:t>0x</w:t>
-      </w:r>
-      <w:r>
-        <w:rPr>
-          <w:rFonts w:ascii="Consolas" w:eastAsia="Times New Roman" w:hAnsi="Consolas" w:cs="Times New Roman"/>
-          <w:color w:val="DAE3E3"/>
-          <w:kern w:val="0"/>
-          <w:sz w:val="21"/>
-          <w:szCs w:val="21"/>
-          <w:lang w:eastAsia="it-IT"/>
-          <w14:ligatures w14:val="none"/>
-        </w:rPr>
-        <w:t>0</w:t>
-      </w:r>
-      <w:r>
-        <w:rPr>
-          <w:rFonts w:ascii="Consolas" w:eastAsia="Times New Roman" w:hAnsi="Consolas" w:cs="Times New Roman"/>
-          <w:color w:val="DAE3E3"/>
-          <w:kern w:val="0"/>
-          <w:sz w:val="21"/>
-          <w:szCs w:val="21"/>
-          <w:lang w:eastAsia="it-IT"/>
-          <w14:ligatures w14:val="none"/>
-        </w:rPr>
-        <w:t>0</w:t>
-      </w:r>
-      <w:r>
-        <w:rPr>
-          <w:rFonts w:ascii="Consolas" w:eastAsia="Times New Roman" w:hAnsi="Consolas" w:cs="Times New Roman"/>
-          <w:color w:val="DAE3E3"/>
-          <w:kern w:val="0"/>
-          <w:sz w:val="21"/>
-          <w:szCs w:val="21"/>
-          <w:lang w:eastAsia="it-IT"/>
-          <w14:ligatures w14:val="none"/>
-        </w:rPr>
-        <w:t xml:space="preserve"> </w:t>
+        <w:t xml:space="preserve">- 0x2A deve essere (0x80 0x00 </w:t>
       </w:r>
       <w:proofErr w:type="spellStart"/>
       <w:r>
@@ -3922,31 +3853,7 @@
           <w:lang w:eastAsia="it-IT"/>
           <w14:ligatures w14:val="none"/>
         </w:rPr>
-        <w:t xml:space="preserve"> </w:t>
-      </w:r>
-      <w:r>
-        <w:rPr>
-          <w:rFonts w:ascii="Consolas" w:eastAsia="Times New Roman" w:hAnsi="Consolas" w:cs="Times New Roman"/>
-          <w:color w:val="DAE3E3"/>
-          <w:kern w:val="0"/>
-          <w:sz w:val="21"/>
-          <w:szCs w:val="21"/>
-          <w:lang w:eastAsia="it-IT"/>
-          <w14:ligatures w14:val="none"/>
-        </w:rPr>
-        <w:t>0x00</w:t>
-      </w:r>
-      <w:r>
-        <w:rPr>
-          <w:rFonts w:ascii="Consolas" w:eastAsia="Times New Roman" w:hAnsi="Consolas" w:cs="Times New Roman"/>
-          <w:color w:val="DAE3E3"/>
-          <w:kern w:val="0"/>
-          <w:sz w:val="21"/>
-          <w:szCs w:val="21"/>
-          <w:lang w:eastAsia="it-IT"/>
-          <w14:ligatures w14:val="none"/>
-        </w:rPr>
-        <w:t xml:space="preserve">) in modo che chieda </w:t>
+        <w:t xml:space="preserve"> 0x00) in modo che chieda </w:t>
       </w:r>
       <w:proofErr w:type="spellStart"/>
       <w:r>
@@ -5346,7 +5253,7 @@
           </mc:Choice>
           <mc:Fallback>
             <w:pict>
-              <v:shape w14:anchorId="59753762" id="Input penna 6" o:spid="_x0000_s1026" type="#_x0000_t75" style="position:absolute;margin-left:288.05pt;margin-top:75.3pt;width:35.7pt;height:33.9pt;z-index:251662336;visibility:visible;mso-wrap-style:square;mso-wrap-distance-left:9pt;mso-wrap-distance-top:0;mso-wrap-distance-right:9pt;mso-wrap-distance-bottom:0;mso-position-horizontal:absolute;mso-position-horizontal-relative:text;mso-position-vertical:absolute;mso-position-vertical-relative:text" o:gfxdata="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">
+              <v:shape w14:anchorId="39D62850" id="Input penna 6" o:spid="_x0000_s1026" type="#_x0000_t75" style="position:absolute;margin-left:288.05pt;margin-top:75.3pt;width:35.7pt;height:33.9pt;z-index:251662336;visibility:visible;mso-wrap-style:square;mso-wrap-distance-left:9pt;mso-wrap-distance-top:0;mso-wrap-distance-right:9pt;mso-wrap-distance-bottom:0;mso-position-horizontal:absolute;mso-position-horizontal-relative:text;mso-position-vertical:absolute;mso-position-vertical-relative:text" o:gfxdata="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">
                 <v:imagedata r:id="rId18" o:title=""/>
                 <o:lock v:ext="edit" rotation="t" aspectratio="f"/>
               </v:shape>
@@ -5396,7 +5303,7 @@
           </mc:Choice>
           <mc:Fallback>
             <w:pict>
-              <v:shape w14:anchorId="2D72B3B6" id="Input penna 5" o:spid="_x0000_s1026" type="#_x0000_t75" style="position:absolute;margin-left:244.65pt;margin-top:55.9pt;width:41.35pt;height:29.25pt;z-index:251661312;visibility:visible;mso-wrap-style:square;mso-wrap-distance-left:9pt;mso-wrap-distance-top:0;mso-wrap-distance-right:9pt;mso-wrap-distance-bottom:0;mso-position-horizontal:absolute;mso-position-horizontal-relative:text;mso-position-vertical:absolute;mso-position-vertical-relative:text" o:gfxdata="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">
+              <v:shape w14:anchorId="55288D03" id="Input penna 5" o:spid="_x0000_s1026" type="#_x0000_t75" style="position:absolute;margin-left:244.65pt;margin-top:55.9pt;width:41.35pt;height:29.25pt;z-index:251661312;visibility:visible;mso-wrap-style:square;mso-wrap-distance-left:9pt;mso-wrap-distance-top:0;mso-wrap-distance-right:9pt;mso-wrap-distance-bottom:0;mso-position-horizontal:absolute;mso-position-horizontal-relative:text;mso-position-vertical:absolute;mso-position-vertical-relative:text" o:gfxdata="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">
                 <v:imagedata r:id="rId20" o:title=""/>
                 <o:lock v:ext="edit" rotation="t" aspectratio="f"/>
               </v:shape>
@@ -5485,7 +5392,68 @@
         <w:t xml:space="preserve"> definito dalla libreria</w:t>
       </w:r>
     </w:p>
-    <w:p/>
+    <w:p>
+      <w:r>
+        <w:lastRenderedPageBreak/>
+        <w:t>NB</w:t>
+      </w:r>
+      <w:r>
+        <w:rPr>
+          <w:highlight w:val="yellow"/>
+        </w:rPr>
+        <w:t xml:space="preserve">: Ora bisogna assumere che ogni tag NFC sia stato precedentemente protetto da psw con PSW XX </w:t>
+      </w:r>
+      <w:proofErr w:type="spellStart"/>
+      <w:r>
+        <w:rPr>
+          <w:highlight w:val="yellow"/>
+        </w:rPr>
+        <w:t>XX</w:t>
+      </w:r>
+      <w:proofErr w:type="spellEnd"/>
+      <w:r>
+        <w:rPr>
+          <w:highlight w:val="yellow"/>
+        </w:rPr>
+        <w:t xml:space="preserve"> </w:t>
+      </w:r>
+      <w:proofErr w:type="spellStart"/>
+      <w:r>
+        <w:rPr>
+          <w:highlight w:val="yellow"/>
+        </w:rPr>
+        <w:t>XX</w:t>
+      </w:r>
+      <w:proofErr w:type="spellEnd"/>
+      <w:r>
+        <w:rPr>
+          <w:highlight w:val="yellow"/>
+        </w:rPr>
+        <w:t xml:space="preserve"> </w:t>
+      </w:r>
+      <w:proofErr w:type="spellStart"/>
+      <w:r>
+        <w:rPr>
+          <w:highlight w:val="yellow"/>
+        </w:rPr>
+        <w:t>XX</w:t>
+      </w:r>
+      <w:proofErr w:type="spellEnd"/>
+      <w:r>
+        <w:rPr>
+          <w:highlight w:val="yellow"/>
+        </w:rPr>
+        <w:t xml:space="preserve"> e PACK YY </w:t>
+      </w:r>
+      <w:proofErr w:type="spellStart"/>
+      <w:r>
+        <w:rPr>
+          <w:highlight w:val="yellow"/>
+        </w:rPr>
+        <w:t>YY</w:t>
+      </w:r>
+      <w:proofErr w:type="spellEnd"/>
+    </w:p>
     <w:sectPr>
       <w:pgSz w:w="11906" w:h="16838"/>
       <w:pgMar w:top="1417" w:right="1134" w:bottom="1134" w:left="1134" w:header="708" w:footer="708" w:gutter="0"/>

</xml_diff>